<commit_message>
Edited image of Git Config and AWS word document
</commit_message>
<xml_diff>
--- a/AWS IT Practicum Journal.docx
+++ b/AWS IT Practicum Journal.docx
@@ -2,6 +2,40 @@
 <file path=word/document.xml><?xml version="1.0" encoding="utf-8"?>
 <w:document xmlns:wpc="http://schemas.microsoft.com/office/word/2010/wordprocessingCanvas" xmlns:cx="http://schemas.microsoft.com/office/drawing/2014/chartex" xmlns:cx1="http://schemas.microsoft.com/office/drawing/2015/9/8/chartex" xmlns:cx2="http://schemas.microsoft.com/office/drawing/2015/10/21/chartex" xmlns:cx3="http://schemas.microsoft.com/office/drawing/2016/5/9/chartex" xmlns:cx4="http://schemas.microsoft.com/office/drawing/2016/5/10/chartex" xmlns:cx5="http://schemas.microsoft.com/office/drawing/2016/5/11/chartex" xmlns:cx6="http://schemas.microsoft.com/office/drawing/2016/5/12/chartex" xmlns:cx7="http://schemas.microsoft.com/office/drawing/2016/5/13/chartex" xmlns:cx8="http://schemas.microsoft.com/office/drawing/2016/5/14/chartex" xmlns:mc="http://schemas.openxmlformats.org/markup-compatibility/2006" xmlns:aink="http://schemas.microsoft.com/office/drawing/2016/ink" xmlns:am3d="http://schemas.microsoft.com/office/drawing/2017/model3d" xmlns:o="urn:schemas-microsoft-com:office:office" xmlns:oel="http://schemas.microsoft.com/office/2019/extlst" xmlns:r="http://schemas.openxmlformats.org/officeDocument/2006/relationships" xmlns:m="http://schemas.openxmlformats.org/officeDocument/2006/math" xmlns:v="urn:schemas-microsoft-com:vml" xmlns:wp14="http://schemas.microsoft.com/office/word/2010/wordprocessingDrawing" xmlns:wp="http://schemas.openxmlformats.org/drawingml/2006/wordprocessingDrawing" xmlns:w10="urn:schemas-microsoft-com:office:word" xmlns:w="http://schemas.openxmlformats.org/wordprocessingml/2006/main" xmlns:w14="http://schemas.microsoft.com/office/word/2010/wordml" xmlns:w15="http://schemas.microsoft.com/office/word/2012/wordml" xmlns:w16cex="http://schemas.microsoft.com/office/word/2018/wordml/cex" xmlns:w16cid="http://schemas.microsoft.com/office/word/2016/wordml/cid" xmlns:w16="http://schemas.microsoft.com/office/word/2018/wordml" xmlns:w16du="http://schemas.microsoft.com/office/word/2023/wordml/word16du" xmlns:w16sdtdh="http://schemas.microsoft.com/office/word/2020/wordml/sdtdatahash" xmlns:w16se="http://schemas.microsoft.com/office/word/2015/wordml/symex" xmlns:wpg="http://schemas.microsoft.com/office/word/2010/wordprocessingGroup" xmlns:wpi="http://schemas.microsoft.com/office/word/2010/wordprocessingInk" xmlns:wne="http://schemas.microsoft.com/office/word/2006/wordml" xmlns:wps="http://schemas.microsoft.com/office/word/2010/wordprocessingShape" mc:Ignorable="w14 w15 w16se w16cid w16 w16cex w16sdtdh w16du wp14">
   <w:body>
+    <w:p>
+      <w:pPr>
+        <w:spacing w:line="480" w:lineRule="auto"/>
+        <w:rPr>
+          <w:sz w:val="24"/>
+          <w:szCs w:val="24"/>
+        </w:rPr>
+      </w:pPr>
+      <w:r>
+        <w:rPr>
+          <w:sz w:val="24"/>
+          <w:szCs w:val="24"/>
+        </w:rPr>
+        <w:t>Git Modification Verification Check</w:t>
+      </w:r>
+    </w:p>
+    <w:p>
+      <w:pPr>
+        <w:spacing w:line="480" w:lineRule="auto"/>
+        <w:rPr>
+          <w:sz w:val="24"/>
+          <w:szCs w:val="24"/>
+        </w:rPr>
+      </w:pPr>
+    </w:p>
+    <w:p>
+      <w:pPr>
+        <w:spacing w:line="480" w:lineRule="auto"/>
+        <w:rPr>
+          <w:sz w:val="24"/>
+          <w:szCs w:val="24"/>
+        </w:rPr>
+      </w:pPr>
+    </w:p>
     <w:p>
       <w:pPr>
         <w:spacing w:line="480" w:lineRule="auto"/>
@@ -191,6 +225,7 @@
           <w:sz w:val="24"/>
           <w:szCs w:val="24"/>
         </w:rPr>
+        <w:lastRenderedPageBreak/>
         <w:t xml:space="preserve">The IaaS provides a solution for those who need lots of control over the systems such as managing what runs on individual systems. AWS provides the infrastructure such as an instance, server, or </w:t>
       </w:r>
       <w:r>
@@ -198,15 +233,7 @@
           <w:sz w:val="24"/>
           <w:szCs w:val="24"/>
         </w:rPr>
-        <w:t xml:space="preserve">group of systems and the company can then develop or select software </w:t>
-      </w:r>
-      <w:r>
-        <w:rPr>
-          <w:sz w:val="24"/>
-          <w:szCs w:val="24"/>
-        </w:rPr>
-        <w:lastRenderedPageBreak/>
-        <w:t xml:space="preserve">or applications to run on said systems. PaaS is purchasing a platform that can serve a company needs often times with pre-built modules that can easily be added to systems AWS Lambda is Amazon’s Platform as a Service solution and Google has Google App Engine. These services are good for rapid deployment and easier use by automating or not requiring more in-depth management of server resources or provisioning available capacity. Software as a Service solutions would be like what my employer uses. Club Essentials is a </w:t>
+        <w:t xml:space="preserve">group of systems and the company can then develop or select software or applications to run on said systems. PaaS is purchasing a platform that can serve a company needs often times with pre-built modules that can easily be added to systems AWS Lambda is Amazon’s Platform as a Service solution and Google has Google App Engine. These services are good for rapid deployment and easier use by automating or not requiring more in-depth management of server resources or provisioning available capacity. Software as a Service solutions would be like what my employer uses. Club Essentials is a </w:t>
       </w:r>
       <w:r>
         <w:rPr>
@@ -572,7 +599,23 @@
           <w:sz w:val="24"/>
           <w:szCs w:val="24"/>
         </w:rPr>
-        <w:t xml:space="preserve">the use of on site storage for situations such as video editing where many editors need access to files in real time. </w:t>
+        <w:t xml:space="preserve">the use of </w:t>
+      </w:r>
+      <w:proofErr w:type="spellStart"/>
+      <w:r>
+        <w:rPr>
+          <w:sz w:val="24"/>
+          <w:szCs w:val="24"/>
+        </w:rPr>
+        <w:t>on site</w:t>
+      </w:r>
+      <w:proofErr w:type="spellEnd"/>
+      <w:r>
+        <w:rPr>
+          <w:sz w:val="24"/>
+          <w:szCs w:val="24"/>
+        </w:rPr>
+        <w:t xml:space="preserve"> storage for situations such as video editing where many editors need access to files in real time. </w:t>
       </w:r>
     </w:p>
     <w:p>
@@ -998,7 +1041,23 @@
           <w:sz w:val="24"/>
           <w:szCs w:val="24"/>
         </w:rPr>
-        <w:t xml:space="preserve">Amazon Lightsail </w:t>
+        <w:t xml:space="preserve">Amazon </w:t>
+      </w:r>
+      <w:proofErr w:type="spellStart"/>
+      <w:r>
+        <w:rPr>
+          <w:sz w:val="24"/>
+          <w:szCs w:val="24"/>
+        </w:rPr>
+        <w:t>Lightsail</w:t>
+      </w:r>
+      <w:proofErr w:type="spellEnd"/>
+      <w:r>
+        <w:rPr>
+          <w:sz w:val="24"/>
+          <w:szCs w:val="24"/>
+        </w:rPr>
+        <w:t xml:space="preserve"> </w:t>
       </w:r>
       <w:r>
         <w:rPr>
@@ -1145,7 +1204,23 @@
           <w:sz w:val="24"/>
           <w:szCs w:val="24"/>
         </w:rPr>
-        <w:t xml:space="preserve"> or AWS Fargate can be used to run microservices architecture</w:t>
+        <w:t xml:space="preserve"> or AWS </w:t>
+      </w:r>
+      <w:proofErr w:type="spellStart"/>
+      <w:r>
+        <w:rPr>
+          <w:sz w:val="24"/>
+          <w:szCs w:val="24"/>
+        </w:rPr>
+        <w:t>Fargate</w:t>
+      </w:r>
+      <w:proofErr w:type="spellEnd"/>
+      <w:r>
+        <w:rPr>
+          <w:sz w:val="24"/>
+          <w:szCs w:val="24"/>
+        </w:rPr>
+        <w:t xml:space="preserve"> can be used to run microservices architecture</w:t>
       </w:r>
       <w:r>
         <w:rPr>
@@ -2639,7 +2714,23 @@
           <w:sz w:val="24"/>
           <w:szCs w:val="24"/>
         </w:rPr>
-        <w:t xml:space="preserve">AWS Budets can be used to set notifications alerting </w:t>
+        <w:t xml:space="preserve">AWS </w:t>
+      </w:r>
+      <w:proofErr w:type="spellStart"/>
+      <w:r>
+        <w:rPr>
+          <w:sz w:val="24"/>
+          <w:szCs w:val="24"/>
+        </w:rPr>
+        <w:t>Budets</w:t>
+      </w:r>
+      <w:proofErr w:type="spellEnd"/>
+      <w:r>
+        <w:rPr>
+          <w:sz w:val="24"/>
+          <w:szCs w:val="24"/>
+        </w:rPr>
+        <w:t xml:space="preserve"> can be used to set notifications alerting </w:t>
       </w:r>
       <w:r>
         <w:rPr>
@@ -4857,23 +4948,6 @@
 </file>
 
 <file path=customXml/item1.xml><?xml version="1.0" encoding="utf-8"?>
-<p:properties xmlns:p="http://schemas.microsoft.com/office/2006/metadata/properties" xmlns:xsi="http://www.w3.org/2001/XMLSchema-instance" xmlns:pc="http://schemas.microsoft.com/office/infopath/2007/PartnerControls">
-  <documentManagement>
-    <_activity xmlns="1245bde5-a3db-4175-b30d-d34b17fc2b66" xsi:nil="true"/>
-  </documentManagement>
-</p:properties>
-</file>
-
-<file path=customXml/item2.xml><?xml version="1.0" encoding="utf-8"?>
-<?mso-contentType ?>
-<FormTemplates xmlns="http://schemas.microsoft.com/sharepoint/v3/contenttype/forms">
-  <Display>DocumentLibraryForm</Display>
-  <Edit>DocumentLibraryForm</Edit>
-  <New>DocumentLibraryForm</New>
-</FormTemplates>
-</file>
-
-<file path=customXml/item3.xml><?xml version="1.0" encoding="utf-8"?>
 <ct:contentTypeSchema xmlns:ct="http://schemas.microsoft.com/office/2006/metadata/contentType" xmlns:ma="http://schemas.microsoft.com/office/2006/metadata/properties/metaAttributes" ct:_="" ma:_="" ma:contentTypeName="Document" ma:contentTypeID="0x0101001FB4E1A1E23C3743A6CE739FA78D2CEF" ma:contentTypeVersion="16" ma:contentTypeDescription="Create a new document." ma:contentTypeScope="" ma:versionID="e9b845a516d3b0b3400febc6c4530962">
   <xsd:schema xmlns:xsd="http://www.w3.org/2001/XMLSchema" xmlns:xs="http://www.w3.org/2001/XMLSchema" xmlns:p="http://schemas.microsoft.com/office/2006/metadata/properties" xmlns:ns3="1245bde5-a3db-4175-b30d-d34b17fc2b66" xmlns:ns4="710d80df-aa5e-4ce8-a492-8d94cf580e22" targetNamespace="http://schemas.microsoft.com/office/2006/metadata/properties" ma:root="true" ma:fieldsID="2693b47b4b878313938aa8def2089366" ns3:_="" ns4:_="">
     <xsd:import namespace="1245bde5-a3db-4175-b30d-d34b17fc2b66"/>
@@ -5112,25 +5186,24 @@
 </ct:contentTypeSchema>
 </file>
 
-<file path=customXml/itemProps1.xml><?xml version="1.0" encoding="utf-8"?>
-<ds:datastoreItem xmlns:ds="http://schemas.openxmlformats.org/officeDocument/2006/customXml" ds:itemID="{C18635A6-7305-474D-BBBC-DA99B93C91A1}">
-  <ds:schemaRefs>
-    <ds:schemaRef ds:uri="http://schemas.microsoft.com/office/2006/metadata/properties"/>
-    <ds:schemaRef ds:uri="http://schemas.microsoft.com/office/infopath/2007/PartnerControls"/>
-    <ds:schemaRef ds:uri="1245bde5-a3db-4175-b30d-d34b17fc2b66"/>
-  </ds:schemaRefs>
-</ds:datastoreItem>
+<file path=customXml/item2.xml><?xml version="1.0" encoding="utf-8"?>
+<?mso-contentType ?>
+<FormTemplates xmlns="http://schemas.microsoft.com/sharepoint/v3/contenttype/forms">
+  <Display>DocumentLibraryForm</Display>
+  <Edit>DocumentLibraryForm</Edit>
+  <New>DocumentLibraryForm</New>
+</FormTemplates>
 </file>
 
-<file path=customXml/itemProps2.xml><?xml version="1.0" encoding="utf-8"?>
-<ds:datastoreItem xmlns:ds="http://schemas.openxmlformats.org/officeDocument/2006/customXml" ds:itemID="{E0ABE31C-B583-4D8A-BAC3-CFECA5638996}">
-  <ds:schemaRefs>
-    <ds:schemaRef ds:uri="http://schemas.microsoft.com/sharepoint/v3/contenttype/forms"/>
-  </ds:schemaRefs>
-</ds:datastoreItem>
+<file path=customXml/item3.xml><?xml version="1.0" encoding="utf-8"?>
+<p:properties xmlns:p="http://schemas.microsoft.com/office/2006/metadata/properties" xmlns:xsi="http://www.w3.org/2001/XMLSchema-instance" xmlns:pc="http://schemas.microsoft.com/office/infopath/2007/PartnerControls">
+  <documentManagement>
+    <_activity xmlns="1245bde5-a3db-4175-b30d-d34b17fc2b66" xsi:nil="true"/>
+  </documentManagement>
+</p:properties>
 </file>
 
-<file path=customXml/itemProps3.xml><?xml version="1.0" encoding="utf-8"?>
+<file path=customXml/itemProps1.xml><?xml version="1.0" encoding="utf-8"?>
 <ds:datastoreItem xmlns:ds="http://schemas.openxmlformats.org/officeDocument/2006/customXml" ds:itemID="{7BCB4C65-A17C-4470-AA07-0490B6DB6325}">
   <ds:schemaRefs>
     <ds:schemaRef ds:uri="http://schemas.microsoft.com/office/2006/metadata/contentType"/>
@@ -5147,4 +5220,22 @@
     <ds:schemaRef ds:uri="http://schemas.microsoft.com/internal/obd"/>
   </ds:schemaRefs>
 </ds:datastoreItem>
+</file>
+
+<file path=customXml/itemProps2.xml><?xml version="1.0" encoding="utf-8"?>
+<ds:datastoreItem xmlns:ds="http://schemas.openxmlformats.org/officeDocument/2006/customXml" ds:itemID="{E0ABE31C-B583-4D8A-BAC3-CFECA5638996}">
+  <ds:schemaRefs>
+    <ds:schemaRef ds:uri="http://schemas.microsoft.com/sharepoint/v3/contenttype/forms"/>
+  </ds:schemaRefs>
+</ds:datastoreItem>
+</file>
+
+<file path=customXml/itemProps3.xml><?xml version="1.0" encoding="utf-8"?>
+<ds:datastoreItem xmlns:ds="http://schemas.openxmlformats.org/officeDocument/2006/customXml" ds:itemID="{C18635A6-7305-474D-BBBC-DA99B93C91A1}">
+  <ds:schemaRefs>
+    <ds:schemaRef ds:uri="http://schemas.microsoft.com/office/2006/metadata/properties"/>
+    <ds:schemaRef ds:uri="http://schemas.microsoft.com/office/infopath/2007/PartnerControls"/>
+    <ds:schemaRef ds:uri="1245bde5-a3db-4175-b30d-d34b17fc2b66"/>
+  </ds:schemaRefs>
+</ds:datastoreItem>
 </file>
</xml_diff>